<commit_message>
Resolve "Changes to the Design Document and removing unneeded methods."
</commit_message>
<xml_diff>
--- a/doc/activity1/Diet_Manager-DD.docx
+++ b/doc/activity1/Diet_Manager-DD.docx
@@ -14,7 +14,13 @@
         <w:rPr>
           <w:color w:val="0000CC"/>
         </w:rPr>
-        <w:t>Diet Manager / 1.0</w:t>
+        <w:t>Diet Manager / 1.</w:t>
+      </w:r>
+      <w:r>
+        <w:rPr>
+          <w:color w:val="0000CC"/>
+        </w:rPr>
+        <w:t>1</w:t>
       </w:r>
     </w:p>
     <w:p>
@@ -224,6 +230,9 @@
       <w:r>
         <w:t xml:space="preserve"> and facilitating scalability and maintainability. The system comprises three principal subsystems: Model, View, and Controller.</w:t>
       </w:r>
+      <w:r>
+        <w:t xml:space="preserve"> The model part of the application is architected around the composite pattern. </w:t>
+      </w:r>
     </w:p>
     <w:p>
       <w:pPr>
@@ -285,6 +294,14 @@
     <w:p>
       <w:pPr>
         <w:pStyle w:val="TextBody"/>
+      </w:pPr>
+      <w:r>
+        <w:t>Composite pattern is used for Basic food and Recipe configuration.</w:t>
+      </w:r>
+    </w:p>
+    <w:p>
+      <w:pPr>
+        <w:pStyle w:val="TextBody"/>
         <w:rPr>
           <w:color w:val="0000CC"/>
         </w:rPr>
@@ -344,6 +361,14 @@
       </w:r>
       <w:r>
         <w:t xml:space="preserve"> health goals.</w:t>
+      </w:r>
+    </w:p>
+    <w:p>
+      <w:pPr>
+        <w:pStyle w:val="TextBody"/>
+      </w:pPr>
+      <w:r>
+        <w:t>Factory pattern is applied for the View part of the application.</w:t>
       </w:r>
     </w:p>
     <w:p>
@@ -582,10 +607,10 @@
           <w:color w:val="0000CC"/>
         </w:rPr>
         <w:drawing>
-          <wp:inline distT="0" distB="0" distL="0" distR="0" wp14:anchorId="2DE18C98" wp14:editId="60B61D85">
-            <wp:extent cx="5895340" cy="7329170"/>
-            <wp:effectExtent l="0" t="0" r="0" b="5080"/>
-            <wp:docPr id="895066451" name="Picture 2"/>
+          <wp:inline distT="0" distB="0" distL="0" distR="0" wp14:anchorId="2EBA68B2" wp14:editId="55312A77">
+            <wp:extent cx="6326505" cy="5029200"/>
+            <wp:effectExtent l="0" t="0" r="0" b="0"/>
+            <wp:docPr id="10" name="Picture 10"/>
             <wp:cNvGraphicFramePr>
               <a:graphicFrameLocks xmlns:a="http://schemas.openxmlformats.org/drawingml/2006/main" noChangeAspect="1"/>
             </wp:cNvGraphicFramePr>
@@ -593,13 +618,13 @@
               <a:graphicData uri="http://schemas.openxmlformats.org/drawingml/2006/picture">
                 <pic:pic xmlns:pic="http://schemas.openxmlformats.org/drawingml/2006/picture">
                   <pic:nvPicPr>
-                    <pic:cNvPr id="0" name="Picture 2"/>
+                    <pic:cNvPr id="0" name="Picture 4"/>
                     <pic:cNvPicPr>
                       <a:picLocks noChangeAspect="1" noChangeArrowheads="1"/>
                     </pic:cNvPicPr>
                   </pic:nvPicPr>
                   <pic:blipFill>
-                    <a:blip r:embed="rId9">
+                    <a:blip r:embed="rId9" cstate="print">
                       <a:extLst>
                         <a:ext uri="{28A0092B-C50C-407E-A947-70E740481C1C}">
                           <a14:useLocalDpi xmlns:a14="http://schemas.microsoft.com/office/drawing/2010/main" val="0"/>
@@ -614,7 +639,7 @@
                   <pic:spPr bwMode="auto">
                     <a:xfrm>
                       <a:off x="0" y="0"/>
-                      <a:ext cx="5895340" cy="7329170"/>
+                      <a:ext cx="6326505" cy="5029200"/>
                     </a:xfrm>
                     <a:prstGeom prst="rect">
                       <a:avLst/>
@@ -687,75 +712,40 @@
       <w:r>
         <w:t xml:space="preserve"> class will have a collection of all Logs and Foods. </w:t>
       </w:r>
+      <w:r>
+        <w:t xml:space="preserve">The </w:t>
+      </w:r>
       <w:proofErr w:type="spellStart"/>
       <w:r>
         <w:t>DietModel</w:t>
       </w:r>
       <w:proofErr w:type="spellEnd"/>
       <w:r>
-        <w:t xml:space="preserve"> class will also </w:t>
-      </w:r>
-      <w:r>
-        <w:lastRenderedPageBreak/>
-        <w:t xml:space="preserve">have methods </w:t>
-      </w:r>
-      <w:proofErr w:type="spellStart"/>
-      <w:proofErr w:type="gramStart"/>
-      <w:r>
-        <w:t>setFood</w:t>
-      </w:r>
-      <w:proofErr w:type="spellEnd"/>
-      <w:r>
-        <w:t>(</w:t>
-      </w:r>
-      <w:proofErr w:type="gramEnd"/>
-      <w:r>
-        <w:t xml:space="preserve">) and </w:t>
-      </w:r>
-      <w:proofErr w:type="spellStart"/>
-      <w:r>
-        <w:t>setLog</w:t>
-      </w:r>
-      <w:proofErr w:type="spellEnd"/>
-      <w:r>
-        <w:t xml:space="preserve">() for setting custom foods, recipes and logs. Some other methods will include </w:t>
-      </w:r>
-      <w:proofErr w:type="spellStart"/>
-      <w:proofErr w:type="gramStart"/>
-      <w:r>
-        <w:t>calculateTotalCalories</w:t>
-      </w:r>
-      <w:proofErr w:type="spellEnd"/>
-      <w:r>
-        <w:t>(</w:t>
-      </w:r>
-      <w:proofErr w:type="gramEnd"/>
-      <w:r>
-        <w:t xml:space="preserve">), </w:t>
-      </w:r>
-      <w:proofErr w:type="spellStart"/>
-      <w:r>
-        <w:t>createRecipe</w:t>
-      </w:r>
-      <w:proofErr w:type="spellEnd"/>
-      <w:r>
-        <w:t xml:space="preserve">(), and other methods that will be needed. </w:t>
-      </w:r>
-      <w:proofErr w:type="spellStart"/>
-      <w:r>
-        <w:t>DietController</w:t>
-      </w:r>
-      <w:proofErr w:type="spellEnd"/>
-      <w:r>
-        <w:t xml:space="preserve"> Subsystem will know about </w:t>
-      </w:r>
-      <w:proofErr w:type="spellStart"/>
-      <w:r>
-        <w:t>DietModel</w:t>
-      </w:r>
-      <w:proofErr w:type="spellEnd"/>
-      <w:r>
-        <w:t xml:space="preserve"> subsystem.</w:t>
+        <w:t xml:space="preserve"> subsystem complies with a composite pattern. It has </w:t>
+      </w:r>
+      <w:proofErr w:type="spellStart"/>
+      <w:r>
+        <w:t>BasicFoods</w:t>
+      </w:r>
+      <w:proofErr w:type="spellEnd"/>
+      <w:r>
+        <w:t xml:space="preserve"> and Recipes which are made from </w:t>
+      </w:r>
+      <w:proofErr w:type="spellStart"/>
+      <w:r>
+        <w:t>BasicFoods</w:t>
+      </w:r>
+      <w:proofErr w:type="spellEnd"/>
+      <w:r>
+        <w:t xml:space="preserve">. Recipe class has a collection of Foods and every time a recipe is loaded it uses the </w:t>
+      </w:r>
+      <w:proofErr w:type="spellStart"/>
+      <w:r>
+        <w:t>calculateRecipeInfo</w:t>
+      </w:r>
+      <w:proofErr w:type="spellEnd"/>
+      <w:r>
+        <w:t xml:space="preserve"> method to calculate the recipe information and store it into the collection of foods.</w:t>
       </w:r>
     </w:p>
     <w:p>
@@ -771,6 +761,7 @@
         <w:rPr>
           <w:b/>
         </w:rPr>
+        <w:lastRenderedPageBreak/>
         <w:t xml:space="preserve">Subsystem </w:t>
       </w:r>
       <w:proofErr w:type="spellStart"/>
@@ -804,10 +795,10 @@
           <w:color w:val="0000CC"/>
         </w:rPr>
         <w:drawing>
-          <wp:inline distT="0" distB="0" distL="0" distR="0" wp14:anchorId="205AC421" wp14:editId="083E313B">
-            <wp:extent cx="6324600" cy="2722245"/>
-            <wp:effectExtent l="0" t="0" r="0" b="1905"/>
-            <wp:docPr id="1660488740" name="Picture 5"/>
+          <wp:inline distT="0" distB="0" distL="0" distR="0" wp14:anchorId="69EFE169" wp14:editId="0738BAE4">
+            <wp:extent cx="6329680" cy="3634105"/>
+            <wp:effectExtent l="0" t="0" r="0" b="4445"/>
+            <wp:docPr id="11" name="Picture 11"/>
             <wp:cNvGraphicFramePr>
               <a:graphicFrameLocks xmlns:a="http://schemas.openxmlformats.org/drawingml/2006/main" noChangeAspect="1"/>
             </wp:cNvGraphicFramePr>
@@ -836,7 +827,7 @@
                   <pic:spPr bwMode="auto">
                     <a:xfrm>
                       <a:off x="0" y="0"/>
-                      <a:ext cx="6324600" cy="2722245"/>
+                      <a:ext cx="6329680" cy="3634105"/>
                     </a:xfrm>
                     <a:prstGeom prst="rect">
                       <a:avLst/>
@@ -949,10 +940,10 @@
           <w:color w:val="0000CC"/>
         </w:rPr>
         <w:drawing>
-          <wp:inline distT="0" distB="0" distL="0" distR="0" wp14:anchorId="2AA4B015" wp14:editId="37731AAA">
-            <wp:extent cx="6324600" cy="4260215"/>
-            <wp:effectExtent l="0" t="0" r="0" b="6985"/>
-            <wp:docPr id="1796989932" name="Picture 1"/>
+          <wp:inline distT="0" distB="0" distL="0" distR="0" wp14:anchorId="2472067B" wp14:editId="0826D779">
+            <wp:extent cx="6329680" cy="4049395"/>
+            <wp:effectExtent l="0" t="0" r="0" b="8255"/>
+            <wp:docPr id="12" name="Picture 12"/>
             <wp:cNvGraphicFramePr>
               <a:graphicFrameLocks xmlns:a="http://schemas.openxmlformats.org/drawingml/2006/main" noChangeAspect="1"/>
             </wp:cNvGraphicFramePr>
@@ -960,7 +951,7 @@
               <a:graphicData uri="http://schemas.openxmlformats.org/drawingml/2006/picture">
                 <pic:pic xmlns:pic="http://schemas.openxmlformats.org/drawingml/2006/picture">
                   <pic:nvPicPr>
-                    <pic:cNvPr id="0" name="Picture 1"/>
+                    <pic:cNvPr id="0" name="Picture 6"/>
                     <pic:cNvPicPr>
                       <a:picLocks noChangeAspect="1" noChangeArrowheads="1"/>
                     </pic:cNvPicPr>
@@ -981,7 +972,7 @@
                   <pic:spPr bwMode="auto">
                     <a:xfrm>
                       <a:off x="0" y="0"/>
-                      <a:ext cx="6324600" cy="4260215"/>
+                      <a:ext cx="6329680" cy="4049395"/>
                     </a:xfrm>
                     <a:prstGeom prst="rect">
                       <a:avLst/>
@@ -1522,53 +1513,518 @@
       <w:pPr>
         <w:pStyle w:val="TextBody"/>
         <w:jc w:val="left"/>
+      </w:pPr>
+      <w:r>
+        <w:t xml:space="preserve">This sequence diagram is showing calculation of intake for a specific day. </w:t>
+      </w:r>
+      <w:proofErr w:type="gramStart"/>
+      <w:r>
+        <w:t>First</w:t>
+      </w:r>
+      <w:proofErr w:type="gramEnd"/>
+      <w:r>
+        <w:t xml:space="preserve"> we get the data from the log.csv, and we call the </w:t>
+      </w:r>
+      <w:proofErr w:type="spellStart"/>
+      <w:r>
+        <w:t>getfLog</w:t>
+      </w:r>
+      <w:proofErr w:type="spellEnd"/>
+      <w:r>
+        <w:t xml:space="preserve"> getter to get </w:t>
+      </w:r>
+      <w:proofErr w:type="spellStart"/>
+      <w:r>
+        <w:t>arraylist</w:t>
+      </w:r>
+      <w:proofErr w:type="spellEnd"/>
+      <w:r>
+        <w:t xml:space="preserve"> of all logs. We than call the </w:t>
+      </w:r>
+      <w:proofErr w:type="spellStart"/>
+      <w:r>
+        <w:t>calculateTotalCalories</w:t>
+      </w:r>
+      <w:proofErr w:type="spellEnd"/>
+      <w:r>
+        <w:t xml:space="preserve"> method which takes in a date </w:t>
+      </w:r>
+      <w:proofErr w:type="gramStart"/>
+      <w:r>
+        <w:t>parameter, and</w:t>
+      </w:r>
+      <w:proofErr w:type="gramEnd"/>
+      <w:r>
+        <w:t xml:space="preserve"> based on the date and calories from the log it adds them up.</w:t>
+      </w:r>
+    </w:p>
+    <w:p>
+      <w:pPr>
+        <w:pStyle w:val="Heading2"/>
+        <w:rPr>
+          <w:b/>
+          <w:bCs/>
+          <w:iCs w:val="0"/>
+          <w:color w:val="0000CC"/>
+        </w:rPr>
+      </w:pPr>
+      <w:r>
+        <w:rPr>
+          <w:b/>
+          <w:bCs/>
+          <w:iCs w:val="0"/>
+          <w:color w:val="0000CC"/>
+        </w:rPr>
+        <w:lastRenderedPageBreak/>
+        <w:t xml:space="preserve">Sequence Diagram </w:t>
+      </w:r>
+      <w:r>
+        <w:rPr>
+          <w:b/>
+          <w:bCs/>
+          <w:iCs w:val="0"/>
+          <w:color w:val="0000CC"/>
+        </w:rPr>
+        <w:t>4</w:t>
+      </w:r>
+      <w:r>
+        <w:rPr>
+          <w:b/>
+          <w:bCs/>
+          <w:iCs w:val="0"/>
+          <w:color w:val="0000CC"/>
+        </w:rPr>
+        <w:t xml:space="preserve">: </w:t>
+      </w:r>
+      <w:r>
+        <w:rPr>
+          <w:b/>
+          <w:bCs/>
+          <w:iCs w:val="0"/>
+          <w:color w:val="0000CC"/>
+        </w:rPr>
+        <w:t>loading data for 1 basic food and 1 recipe</w:t>
+      </w:r>
+    </w:p>
+    <w:p>
+      <w:pPr>
+        <w:pStyle w:val="TextBody"/>
+        <w:jc w:val="left"/>
+        <w:rPr>
+          <w:color w:val="0000CC"/>
+        </w:rPr>
+      </w:pPr>
+      <w:r>
+        <w:rPr>
+          <w:noProof/>
+          <w:color w:val="0000CC"/>
+        </w:rPr>
+        <w:drawing>
+          <wp:inline distT="0" distB="0" distL="0" distR="0" wp14:anchorId="78220256" wp14:editId="51BDA49E">
+            <wp:extent cx="6326505" cy="4901565"/>
+            <wp:effectExtent l="0" t="0" r="0" b="0"/>
+            <wp:docPr id="4" name="Picture 4"/>
+            <wp:cNvGraphicFramePr>
+              <a:graphicFrameLocks xmlns:a="http://schemas.openxmlformats.org/drawingml/2006/main" noChangeAspect="1"/>
+            </wp:cNvGraphicFramePr>
+            <a:graphic xmlns:a="http://schemas.openxmlformats.org/drawingml/2006/main">
+              <a:graphicData uri="http://schemas.openxmlformats.org/drawingml/2006/picture">
+                <pic:pic xmlns:pic="http://schemas.openxmlformats.org/drawingml/2006/picture">
+                  <pic:nvPicPr>
+                    <pic:cNvPr id="0" name="Picture 2"/>
+                    <pic:cNvPicPr>
+                      <a:picLocks noChangeAspect="1" noChangeArrowheads="1"/>
+                    </pic:cNvPicPr>
+                  </pic:nvPicPr>
+                  <pic:blipFill>
+                    <a:blip r:embed="rId15" cstate="print">
+                      <a:extLst>
+                        <a:ext uri="{28A0092B-C50C-407E-A947-70E740481C1C}">
+                          <a14:useLocalDpi xmlns:a14="http://schemas.microsoft.com/office/drawing/2010/main" val="0"/>
+                        </a:ext>
+                      </a:extLst>
+                    </a:blip>
+                    <a:srcRect/>
+                    <a:stretch>
+                      <a:fillRect/>
+                    </a:stretch>
+                  </pic:blipFill>
+                  <pic:spPr bwMode="auto">
+                    <a:xfrm>
+                      <a:off x="0" y="0"/>
+                      <a:ext cx="6326505" cy="4901565"/>
+                    </a:xfrm>
+                    <a:prstGeom prst="rect">
+                      <a:avLst/>
+                    </a:prstGeom>
+                    <a:noFill/>
+                    <a:ln>
+                      <a:noFill/>
+                    </a:ln>
+                  </pic:spPr>
+                </pic:pic>
+              </a:graphicData>
+            </a:graphic>
+          </wp:inline>
+        </w:drawing>
+      </w:r>
+    </w:p>
+    <w:p>
+      <w:pPr>
+        <w:pStyle w:val="TextBody"/>
+        <w:jc w:val="left"/>
+      </w:pPr>
+      <w:r>
+        <w:t xml:space="preserve">This sequence diagram is showing </w:t>
+      </w:r>
+      <w:r>
+        <w:t xml:space="preserve">loading of data of basic foods and recipes into a </w:t>
+      </w:r>
+      <w:proofErr w:type="spellStart"/>
+      <w:r>
+        <w:t>DietModel</w:t>
+      </w:r>
+      <w:proofErr w:type="spellEnd"/>
+      <w:r>
+        <w:t xml:space="preserve">. </w:t>
+      </w:r>
+      <w:proofErr w:type="spellStart"/>
+      <w:r>
+        <w:t>DietModel</w:t>
+      </w:r>
+      <w:proofErr w:type="spellEnd"/>
+      <w:r>
+        <w:t xml:space="preserve"> class calls the </w:t>
+      </w:r>
+      <w:proofErr w:type="spellStart"/>
+      <w:r>
+        <w:t>getFoods</w:t>
+      </w:r>
+      <w:proofErr w:type="spellEnd"/>
+      <w:r>
+        <w:t xml:space="preserve"> method from the Food abstract class which returns an </w:t>
+      </w:r>
+      <w:proofErr w:type="spellStart"/>
+      <w:r>
+        <w:t>arraylist</w:t>
+      </w:r>
+      <w:proofErr w:type="spellEnd"/>
+      <w:r>
+        <w:t xml:space="preserve"> of Foods (basic foods and recipes combined). That method before returning an </w:t>
+      </w:r>
+      <w:proofErr w:type="spellStart"/>
+      <w:r>
+        <w:t>arraylist</w:t>
+      </w:r>
+      <w:proofErr w:type="spellEnd"/>
+      <w:r>
+        <w:t xml:space="preserve"> first loads all of the basic foods with the </w:t>
+      </w:r>
+      <w:proofErr w:type="spellStart"/>
+      <w:proofErr w:type="gramStart"/>
+      <w:r>
+        <w:t>getBasicFood</w:t>
+      </w:r>
+      <w:proofErr w:type="spellEnd"/>
+      <w:r>
+        <w:t>(</w:t>
+      </w:r>
+      <w:proofErr w:type="gramEnd"/>
+      <w:r>
+        <w:t xml:space="preserve">) method into an </w:t>
+      </w:r>
+      <w:proofErr w:type="spellStart"/>
+      <w:r>
+        <w:t>arraylist</w:t>
+      </w:r>
+      <w:proofErr w:type="spellEnd"/>
+      <w:r>
+        <w:t xml:space="preserve">, and then the </w:t>
+      </w:r>
+      <w:proofErr w:type="spellStart"/>
+      <w:r>
+        <w:t>getRecipe</w:t>
+      </w:r>
+      <w:proofErr w:type="spellEnd"/>
+      <w:r>
+        <w:t xml:space="preserve">() method of the Recipe class gets all the recipes and calls the </w:t>
+      </w:r>
+      <w:proofErr w:type="spellStart"/>
+      <w:r>
+        <w:t>CalculateRecipeInfo</w:t>
+      </w:r>
+      <w:proofErr w:type="spellEnd"/>
+      <w:r>
+        <w:t xml:space="preserve">(String, double) method which gets all of the names and amounts of basic foods in the recipe and calculates recipe calories, proteins, carbs and fats. The </w:t>
+      </w:r>
+      <w:proofErr w:type="spellStart"/>
+      <w:r>
+        <w:t>getRecipe</w:t>
+      </w:r>
+      <w:proofErr w:type="spellEnd"/>
+      <w:r>
+        <w:t xml:space="preserve"> then stores the recipe into an </w:t>
+      </w:r>
+      <w:proofErr w:type="spellStart"/>
+      <w:r>
+        <w:t>ArrayList</w:t>
+      </w:r>
+      <w:proofErr w:type="spellEnd"/>
+      <w:r>
+        <w:t xml:space="preserve"> in the format like the basic food has.</w:t>
+      </w:r>
+    </w:p>
+    <w:p>
+      <w:pPr>
+        <w:pStyle w:val="Heading2"/>
+        <w:rPr>
+          <w:b/>
+          <w:bCs/>
+          <w:iCs w:val="0"/>
+          <w:color w:val="0000CC"/>
+        </w:rPr>
+      </w:pPr>
+      <w:r>
+        <w:rPr>
+          <w:b/>
+          <w:bCs/>
+          <w:iCs w:val="0"/>
+          <w:color w:val="0000CC"/>
+        </w:rPr>
+        <w:lastRenderedPageBreak/>
+        <w:t xml:space="preserve">Sequence Diagram </w:t>
+      </w:r>
+      <w:r>
+        <w:rPr>
+          <w:b/>
+          <w:bCs/>
+          <w:iCs w:val="0"/>
+          <w:color w:val="0000CC"/>
+        </w:rPr>
+        <w:t>5</w:t>
+      </w:r>
+      <w:r>
+        <w:rPr>
+          <w:b/>
+          <w:bCs/>
+          <w:iCs w:val="0"/>
+          <w:color w:val="0000CC"/>
+        </w:rPr>
+        <w:t xml:space="preserve">: </w:t>
+      </w:r>
+      <w:r>
+        <w:rPr>
+          <w:b/>
+          <w:bCs/>
+          <w:iCs w:val="0"/>
+          <w:color w:val="0000CC"/>
+        </w:rPr>
+        <w:t>add 1 serving of pizza and 2 servings of PB+J to the log entry</w:t>
+      </w:r>
+    </w:p>
+    <w:p>
+      <w:pPr>
+        <w:pStyle w:val="TextBody"/>
+        <w:jc w:val="left"/>
+        <w:rPr>
+          <w:color w:val="0000CC"/>
+        </w:rPr>
+      </w:pPr>
+      <w:r>
+        <w:rPr>
+          <w:noProof/>
+          <w:color w:val="0000CC"/>
+        </w:rPr>
+        <w:drawing>
+          <wp:inline distT="0" distB="0" distL="0" distR="0" wp14:anchorId="210A6CEF" wp14:editId="5840909A">
+            <wp:extent cx="6326505" cy="6900545"/>
+            <wp:effectExtent l="0" t="0" r="0" b="0"/>
+            <wp:docPr id="7" name="Picture 7"/>
+            <wp:cNvGraphicFramePr>
+              <a:graphicFrameLocks xmlns:a="http://schemas.openxmlformats.org/drawingml/2006/main" noChangeAspect="1"/>
+            </wp:cNvGraphicFramePr>
+            <a:graphic xmlns:a="http://schemas.openxmlformats.org/drawingml/2006/main">
+              <a:graphicData uri="http://schemas.openxmlformats.org/drawingml/2006/picture">
+                <pic:pic xmlns:pic="http://schemas.openxmlformats.org/drawingml/2006/picture">
+                  <pic:nvPicPr>
+                    <pic:cNvPr id="0" name="Picture 3"/>
+                    <pic:cNvPicPr>
+                      <a:picLocks noChangeAspect="1" noChangeArrowheads="1"/>
+                    </pic:cNvPicPr>
+                  </pic:nvPicPr>
+                  <pic:blipFill>
+                    <a:blip r:embed="rId16">
+                      <a:extLst>
+                        <a:ext uri="{28A0092B-C50C-407E-A947-70E740481C1C}">
+                          <a14:useLocalDpi xmlns:a14="http://schemas.microsoft.com/office/drawing/2010/main" val="0"/>
+                        </a:ext>
+                      </a:extLst>
+                    </a:blip>
+                    <a:srcRect/>
+                    <a:stretch>
+                      <a:fillRect/>
+                    </a:stretch>
+                  </pic:blipFill>
+                  <pic:spPr bwMode="auto">
+                    <a:xfrm>
+                      <a:off x="0" y="0"/>
+                      <a:ext cx="6326505" cy="6900545"/>
+                    </a:xfrm>
+                    <a:prstGeom prst="rect">
+                      <a:avLst/>
+                    </a:prstGeom>
+                    <a:noFill/>
+                    <a:ln>
+                      <a:noFill/>
+                    </a:ln>
+                  </pic:spPr>
+                </pic:pic>
+              </a:graphicData>
+            </a:graphic>
+          </wp:inline>
+        </w:drawing>
+      </w:r>
+    </w:p>
+    <w:p>
+      <w:pPr>
+        <w:pStyle w:val="TextBody"/>
+        <w:jc w:val="left"/>
+      </w:pPr>
+      <w:r>
+        <w:t>This sequence diagram shows adding 1 basic food and 2 recipes to a log. Since both basic foods and recipes are in the same format, they are stored in the log the same way, as a comma-separated String with the date at the end, and the name of the food with the information needed.</w:t>
+      </w:r>
+    </w:p>
+    <w:p>
+      <w:pPr>
+        <w:pStyle w:val="Heading2"/>
+        <w:rPr>
+          <w:b/>
+          <w:bCs/>
+          <w:iCs w:val="0"/>
+          <w:color w:val="0000CC"/>
+        </w:rPr>
+      </w:pPr>
+      <w:r>
+        <w:rPr>
+          <w:b/>
+          <w:bCs/>
+          <w:iCs w:val="0"/>
+          <w:color w:val="0000CC"/>
+        </w:rPr>
+        <w:lastRenderedPageBreak/>
+        <w:t xml:space="preserve">Sequence Diagram </w:t>
+      </w:r>
+      <w:r>
+        <w:rPr>
+          <w:b/>
+          <w:bCs/>
+          <w:iCs w:val="0"/>
+          <w:color w:val="0000CC"/>
+        </w:rPr>
+        <w:t>6</w:t>
+      </w:r>
+      <w:r>
+        <w:rPr>
+          <w:b/>
+          <w:bCs/>
+          <w:iCs w:val="0"/>
+          <w:color w:val="0000CC"/>
+        </w:rPr>
+        <w:t xml:space="preserve">: </w:t>
+      </w:r>
+      <w:r>
+        <w:rPr>
+          <w:b/>
+          <w:bCs/>
+          <w:iCs w:val="0"/>
+          <w:color w:val="0000CC"/>
+        </w:rPr>
+        <w:t>compute the total number of calories for the current date</w:t>
+      </w:r>
+    </w:p>
+    <w:p>
+      <w:pPr>
+        <w:pStyle w:val="TextBody"/>
+        <w:jc w:val="left"/>
+        <w:rPr>
+          <w:color w:val="0000CC"/>
+        </w:rPr>
+      </w:pPr>
+      <w:r>
+        <w:rPr>
+          <w:noProof/>
+          <w:color w:val="0000CC"/>
+        </w:rPr>
+        <w:drawing>
+          <wp:inline distT="0" distB="0" distL="0" distR="0" wp14:anchorId="18C96B03" wp14:editId="021B15C1">
+            <wp:extent cx="6324600" cy="5086350"/>
+            <wp:effectExtent l="0" t="0" r="0" b="0"/>
+            <wp:docPr id="9" name="Picture 9"/>
+            <wp:cNvGraphicFramePr>
+              <a:graphicFrameLocks xmlns:a="http://schemas.openxmlformats.org/drawingml/2006/main" noChangeAspect="1"/>
+            </wp:cNvGraphicFramePr>
+            <a:graphic xmlns:a="http://schemas.openxmlformats.org/drawingml/2006/main">
+              <a:graphicData uri="http://schemas.openxmlformats.org/drawingml/2006/picture">
+                <pic:pic xmlns:pic="http://schemas.openxmlformats.org/drawingml/2006/picture">
+                  <pic:nvPicPr>
+                    <pic:cNvPr id="0" name="Picture 11"/>
+                    <pic:cNvPicPr>
+                      <a:picLocks noChangeAspect="1" noChangeArrowheads="1"/>
+                    </pic:cNvPicPr>
+                  </pic:nvPicPr>
+                  <pic:blipFill>
+                    <a:blip r:embed="rId14" cstate="print">
+                      <a:extLst>
+                        <a:ext uri="{28A0092B-C50C-407E-A947-70E740481C1C}">
+                          <a14:useLocalDpi xmlns:a14="http://schemas.microsoft.com/office/drawing/2010/main" val="0"/>
+                        </a:ext>
+                      </a:extLst>
+                    </a:blip>
+                    <a:srcRect/>
+                    <a:stretch>
+                      <a:fillRect/>
+                    </a:stretch>
+                  </pic:blipFill>
+                  <pic:spPr bwMode="auto">
+                    <a:xfrm>
+                      <a:off x="0" y="0"/>
+                      <a:ext cx="6324600" cy="5086350"/>
+                    </a:xfrm>
+                    <a:prstGeom prst="rect">
+                      <a:avLst/>
+                    </a:prstGeom>
+                    <a:noFill/>
+                    <a:ln>
+                      <a:noFill/>
+                    </a:ln>
+                  </pic:spPr>
+                </pic:pic>
+              </a:graphicData>
+            </a:graphic>
+          </wp:inline>
+        </w:drawing>
+      </w:r>
+    </w:p>
+    <w:p>
+      <w:pPr>
+        <w:pStyle w:val="TextBody"/>
+        <w:jc w:val="left"/>
+      </w:pPr>
+      <w:r>
+        <w:t xml:space="preserve">This sequence diagram </w:t>
+      </w:r>
+      <w:r>
+        <w:t>is the same as Sequence diagram 3. Because both basic foods and recipes are store in the log at the same format, the diagram for calculating the total number of calories for a specific date is not changed. It will only now have both recipes and basic foods in the log and calculate both of those in the daily intake.</w:t>
+      </w:r>
+    </w:p>
+    <w:p>
+      <w:pPr>
+        <w:pStyle w:val="TextBody"/>
+        <w:jc w:val="left"/>
         <w:rPr>
           <w:i/>
         </w:rPr>
       </w:pPr>
-      <w:r>
-        <w:t xml:space="preserve">This sequence diagram is showing calculation of intake for a specific day. </w:t>
-      </w:r>
-      <w:proofErr w:type="gramStart"/>
-      <w:r>
-        <w:t>First</w:t>
-      </w:r>
-      <w:proofErr w:type="gramEnd"/>
-      <w:r>
-        <w:t xml:space="preserve"> we get the data from the log.csv, and we call the </w:t>
-      </w:r>
-      <w:proofErr w:type="spellStart"/>
-      <w:r>
-        <w:t>getfLog</w:t>
-      </w:r>
-      <w:proofErr w:type="spellEnd"/>
-      <w:r>
-        <w:t xml:space="preserve"> getter to get </w:t>
-      </w:r>
-      <w:proofErr w:type="spellStart"/>
-      <w:r>
-        <w:t>arraylist</w:t>
-      </w:r>
-      <w:proofErr w:type="spellEnd"/>
-      <w:r>
-        <w:t xml:space="preserve"> of all logs. We than call the </w:t>
-      </w:r>
-      <w:proofErr w:type="spellStart"/>
-      <w:r>
-        <w:t>calculateTotalCalories</w:t>
-      </w:r>
-      <w:proofErr w:type="spellEnd"/>
-      <w:r>
-        <w:t xml:space="preserve"> method which takes in a date </w:t>
-      </w:r>
-      <w:proofErr w:type="gramStart"/>
-      <w:r>
-        <w:t>parameter, and</w:t>
-      </w:r>
-      <w:proofErr w:type="gramEnd"/>
-      <w:r>
-        <w:t xml:space="preserve"> based on the date and calories from the log it adds them up.</w:t>
-      </w:r>
     </w:p>
     <w:p>
       <w:pPr>
@@ -1586,8 +2042,8 @@
       </w:pPr>
     </w:p>
     <w:sectPr>
-      <w:headerReference w:type="default" r:id="rId15"/>
-      <w:footerReference w:type="default" r:id="rId16"/>
+      <w:headerReference w:type="default" r:id="rId17"/>
+      <w:footerReference w:type="default" r:id="rId18"/>
       <w:pgSz w:w="12240" w:h="15840"/>
       <w:pgMar w:top="1134" w:right="1134" w:bottom="1134" w:left="1134" w:header="720" w:footer="720" w:gutter="0"/>
       <w:cols w:space="720"/>
@@ -1651,7 +2107,7 @@
       <w:rPr>
         <w:noProof/>
       </w:rPr>
-      <w:t>2024-03-20</w:t>
+      <w:t>2024-03-23</w:t>
     </w:r>
     <w:r>
       <w:fldChar w:fldCharType="end"/>

</xml_diff>

<commit_message>
Resolve "Change Design Document folder"
</commit_message>
<xml_diff>
--- a/doc/activity1/Diet_Manager-DD.docx
+++ b/doc/activity1/Diet_Manager-DD.docx
@@ -14,13 +14,7 @@
         <w:rPr>
           <w:color w:val="0000CC"/>
         </w:rPr>
-        <w:t>Diet Manager / 1.</w:t>
-      </w:r>
-      <w:r>
-        <w:rPr>
-          <w:color w:val="0000CC"/>
-        </w:rPr>
-        <w:t>1</w:t>
+        <w:t>Diet Manager / 1.0</w:t>
       </w:r>
     </w:p>
     <w:p>
@@ -230,9 +224,6 @@
       <w:r>
         <w:t xml:space="preserve"> and facilitating scalability and maintainability. The system comprises three principal subsystems: Model, View, and Controller.</w:t>
       </w:r>
-      <w:r>
-        <w:t xml:space="preserve"> The model part of the application is architected around the composite pattern. </w:t>
-      </w:r>
     </w:p>
     <w:p>
       <w:pPr>
@@ -294,14 +285,6 @@
     <w:p>
       <w:pPr>
         <w:pStyle w:val="TextBody"/>
-      </w:pPr>
-      <w:r>
-        <w:t>Composite pattern is used for Basic food and Recipe configuration.</w:t>
-      </w:r>
-    </w:p>
-    <w:p>
-      <w:pPr>
-        <w:pStyle w:val="TextBody"/>
         <w:rPr>
           <w:color w:val="0000CC"/>
         </w:rPr>
@@ -361,14 +344,6 @@
       </w:r>
       <w:r>
         <w:t xml:space="preserve"> health goals.</w:t>
-      </w:r>
-    </w:p>
-    <w:p>
-      <w:pPr>
-        <w:pStyle w:val="TextBody"/>
-      </w:pPr>
-      <w:r>
-        <w:t>Factory pattern is applied for the View part of the application.</w:t>
       </w:r>
     </w:p>
     <w:p>
@@ -607,10 +582,10 @@
           <w:color w:val="0000CC"/>
         </w:rPr>
         <w:drawing>
-          <wp:inline distT="0" distB="0" distL="0" distR="0" wp14:anchorId="2EBA68B2" wp14:editId="55312A77">
-            <wp:extent cx="6326505" cy="5029200"/>
-            <wp:effectExtent l="0" t="0" r="0" b="0"/>
-            <wp:docPr id="10" name="Picture 10"/>
+          <wp:inline distT="0" distB="0" distL="0" distR="0" wp14:anchorId="2DE18C98" wp14:editId="60B61D85">
+            <wp:extent cx="5895340" cy="7329170"/>
+            <wp:effectExtent l="0" t="0" r="0" b="5080"/>
+            <wp:docPr id="895066451" name="Picture 2"/>
             <wp:cNvGraphicFramePr>
               <a:graphicFrameLocks xmlns:a="http://schemas.openxmlformats.org/drawingml/2006/main" noChangeAspect="1"/>
             </wp:cNvGraphicFramePr>
@@ -618,13 +593,13 @@
               <a:graphicData uri="http://schemas.openxmlformats.org/drawingml/2006/picture">
                 <pic:pic xmlns:pic="http://schemas.openxmlformats.org/drawingml/2006/picture">
                   <pic:nvPicPr>
-                    <pic:cNvPr id="0" name="Picture 4"/>
+                    <pic:cNvPr id="0" name="Picture 2"/>
                     <pic:cNvPicPr>
                       <a:picLocks noChangeAspect="1" noChangeArrowheads="1"/>
                     </pic:cNvPicPr>
                   </pic:nvPicPr>
                   <pic:blipFill>
-                    <a:blip r:embed="rId9" cstate="print">
+                    <a:blip r:embed="rId9">
                       <a:extLst>
                         <a:ext uri="{28A0092B-C50C-407E-A947-70E740481C1C}">
                           <a14:useLocalDpi xmlns:a14="http://schemas.microsoft.com/office/drawing/2010/main" val="0"/>
@@ -639,7 +614,7 @@
                   <pic:spPr bwMode="auto">
                     <a:xfrm>
                       <a:off x="0" y="0"/>
-                      <a:ext cx="6326505" cy="5029200"/>
+                      <a:ext cx="5895340" cy="7329170"/>
                     </a:xfrm>
                     <a:prstGeom prst="rect">
                       <a:avLst/>
@@ -712,40 +687,75 @@
       <w:r>
         <w:t xml:space="preserve"> class will have a collection of all Logs and Foods. </w:t>
       </w:r>
-      <w:r>
-        <w:t xml:space="preserve">The </w:t>
-      </w:r>
       <w:proofErr w:type="spellStart"/>
       <w:r>
         <w:t>DietModel</w:t>
       </w:r>
       <w:proofErr w:type="spellEnd"/>
       <w:r>
-        <w:t xml:space="preserve"> subsystem complies with a composite pattern. It has </w:t>
-      </w:r>
-      <w:proofErr w:type="spellStart"/>
-      <w:r>
-        <w:t>BasicFoods</w:t>
-      </w:r>
-      <w:proofErr w:type="spellEnd"/>
-      <w:r>
-        <w:t xml:space="preserve"> and Recipes which are made from </w:t>
-      </w:r>
-      <w:proofErr w:type="spellStart"/>
-      <w:r>
-        <w:t>BasicFoods</w:t>
-      </w:r>
-      <w:proofErr w:type="spellEnd"/>
-      <w:r>
-        <w:t xml:space="preserve">. Recipe class has a collection of Foods and every time a recipe is loaded it uses the </w:t>
-      </w:r>
-      <w:proofErr w:type="spellStart"/>
-      <w:r>
-        <w:t>calculateRecipeInfo</w:t>
-      </w:r>
-      <w:proofErr w:type="spellEnd"/>
-      <w:r>
-        <w:t xml:space="preserve"> method to calculate the recipe information and store it into the collection of foods.</w:t>
+        <w:t xml:space="preserve"> class will also </w:t>
+      </w:r>
+      <w:r>
+        <w:lastRenderedPageBreak/>
+        <w:t xml:space="preserve">have methods </w:t>
+      </w:r>
+      <w:proofErr w:type="spellStart"/>
+      <w:proofErr w:type="gramStart"/>
+      <w:r>
+        <w:t>setFood</w:t>
+      </w:r>
+      <w:proofErr w:type="spellEnd"/>
+      <w:r>
+        <w:t>(</w:t>
+      </w:r>
+      <w:proofErr w:type="gramEnd"/>
+      <w:r>
+        <w:t xml:space="preserve">) and </w:t>
+      </w:r>
+      <w:proofErr w:type="spellStart"/>
+      <w:r>
+        <w:t>setLog</w:t>
+      </w:r>
+      <w:proofErr w:type="spellEnd"/>
+      <w:r>
+        <w:t xml:space="preserve">() for setting custom foods, recipes and logs. Some other methods will include </w:t>
+      </w:r>
+      <w:proofErr w:type="spellStart"/>
+      <w:proofErr w:type="gramStart"/>
+      <w:r>
+        <w:t>calculateTotalCalories</w:t>
+      </w:r>
+      <w:proofErr w:type="spellEnd"/>
+      <w:r>
+        <w:t>(</w:t>
+      </w:r>
+      <w:proofErr w:type="gramEnd"/>
+      <w:r>
+        <w:t xml:space="preserve">), </w:t>
+      </w:r>
+      <w:proofErr w:type="spellStart"/>
+      <w:r>
+        <w:t>createRecipe</w:t>
+      </w:r>
+      <w:proofErr w:type="spellEnd"/>
+      <w:r>
+        <w:t xml:space="preserve">(), and other methods that will be needed. </w:t>
+      </w:r>
+      <w:proofErr w:type="spellStart"/>
+      <w:r>
+        <w:t>DietController</w:t>
+      </w:r>
+      <w:proofErr w:type="spellEnd"/>
+      <w:r>
+        <w:t xml:space="preserve"> Subsystem will know about </w:t>
+      </w:r>
+      <w:proofErr w:type="spellStart"/>
+      <w:r>
+        <w:t>DietModel</w:t>
+      </w:r>
+      <w:proofErr w:type="spellEnd"/>
+      <w:r>
+        <w:t xml:space="preserve"> subsystem.</w:t>
       </w:r>
     </w:p>
     <w:p>
@@ -761,7 +771,6 @@
         <w:rPr>
           <w:b/>
         </w:rPr>
-        <w:lastRenderedPageBreak/>
         <w:t xml:space="preserve">Subsystem </w:t>
       </w:r>
       <w:proofErr w:type="spellStart"/>
@@ -795,10 +804,10 @@
           <w:color w:val="0000CC"/>
         </w:rPr>
         <w:drawing>
-          <wp:inline distT="0" distB="0" distL="0" distR="0" wp14:anchorId="69EFE169" wp14:editId="0738BAE4">
-            <wp:extent cx="6329680" cy="3634105"/>
-            <wp:effectExtent l="0" t="0" r="0" b="4445"/>
-            <wp:docPr id="11" name="Picture 11"/>
+          <wp:inline distT="0" distB="0" distL="0" distR="0" wp14:anchorId="205AC421" wp14:editId="083E313B">
+            <wp:extent cx="6324600" cy="2722245"/>
+            <wp:effectExtent l="0" t="0" r="0" b="1905"/>
+            <wp:docPr id="1660488740" name="Picture 5"/>
             <wp:cNvGraphicFramePr>
               <a:graphicFrameLocks xmlns:a="http://schemas.openxmlformats.org/drawingml/2006/main" noChangeAspect="1"/>
             </wp:cNvGraphicFramePr>
@@ -827,7 +836,7 @@
                   <pic:spPr bwMode="auto">
                     <a:xfrm>
                       <a:off x="0" y="0"/>
-                      <a:ext cx="6329680" cy="3634105"/>
+                      <a:ext cx="6324600" cy="2722245"/>
                     </a:xfrm>
                     <a:prstGeom prst="rect">
                       <a:avLst/>
@@ -940,10 +949,10 @@
           <w:color w:val="0000CC"/>
         </w:rPr>
         <w:drawing>
-          <wp:inline distT="0" distB="0" distL="0" distR="0" wp14:anchorId="2472067B" wp14:editId="0826D779">
-            <wp:extent cx="6329680" cy="4049395"/>
-            <wp:effectExtent l="0" t="0" r="0" b="8255"/>
-            <wp:docPr id="12" name="Picture 12"/>
+          <wp:inline distT="0" distB="0" distL="0" distR="0" wp14:anchorId="2AA4B015" wp14:editId="37731AAA">
+            <wp:extent cx="6324600" cy="4260215"/>
+            <wp:effectExtent l="0" t="0" r="0" b="6985"/>
+            <wp:docPr id="1796989932" name="Picture 1"/>
             <wp:cNvGraphicFramePr>
               <a:graphicFrameLocks xmlns:a="http://schemas.openxmlformats.org/drawingml/2006/main" noChangeAspect="1"/>
             </wp:cNvGraphicFramePr>
@@ -951,7 +960,7 @@
               <a:graphicData uri="http://schemas.openxmlformats.org/drawingml/2006/picture">
                 <pic:pic xmlns:pic="http://schemas.openxmlformats.org/drawingml/2006/picture">
                   <pic:nvPicPr>
-                    <pic:cNvPr id="0" name="Picture 6"/>
+                    <pic:cNvPr id="0" name="Picture 1"/>
                     <pic:cNvPicPr>
                       <a:picLocks noChangeAspect="1" noChangeArrowheads="1"/>
                     </pic:cNvPicPr>
@@ -972,7 +981,7 @@
                   <pic:spPr bwMode="auto">
                     <a:xfrm>
                       <a:off x="0" y="0"/>
-                      <a:ext cx="6329680" cy="4049395"/>
+                      <a:ext cx="6324600" cy="4260215"/>
                     </a:xfrm>
                     <a:prstGeom prst="rect">
                       <a:avLst/>
@@ -1513,6 +1522,9 @@
       <w:pPr>
         <w:pStyle w:val="TextBody"/>
         <w:jc w:val="left"/>
+        <w:rPr>
+          <w:i/>
+        </w:rPr>
       </w:pPr>
       <w:r>
         <w:t xml:space="preserve">This sequence diagram is showing calculation of intake for a specific day. </w:t>
@@ -1560,478 +1572,10 @@
     </w:p>
     <w:p>
       <w:pPr>
-        <w:pStyle w:val="Heading2"/>
-        <w:rPr>
-          <w:b/>
-          <w:bCs/>
-          <w:iCs w:val="0"/>
-          <w:color w:val="0000CC"/>
-        </w:rPr>
-      </w:pPr>
-      <w:r>
-        <w:rPr>
-          <w:b/>
-          <w:bCs/>
-          <w:iCs w:val="0"/>
-          <w:color w:val="0000CC"/>
-        </w:rPr>
-        <w:lastRenderedPageBreak/>
-        <w:t xml:space="preserve">Sequence Diagram </w:t>
-      </w:r>
-      <w:r>
-        <w:rPr>
-          <w:b/>
-          <w:bCs/>
-          <w:iCs w:val="0"/>
-          <w:color w:val="0000CC"/>
-        </w:rPr>
-        <w:t>4</w:t>
-      </w:r>
-      <w:r>
-        <w:rPr>
-          <w:b/>
-          <w:bCs/>
-          <w:iCs w:val="0"/>
-          <w:color w:val="0000CC"/>
-        </w:rPr>
-        <w:t xml:space="preserve">: </w:t>
-      </w:r>
-      <w:r>
-        <w:rPr>
-          <w:b/>
-          <w:bCs/>
-          <w:iCs w:val="0"/>
-          <w:color w:val="0000CC"/>
-        </w:rPr>
-        <w:t>loading data for 1 basic food and 1 recipe</w:t>
-      </w:r>
-    </w:p>
-    <w:p>
-      <w:pPr>
         <w:pStyle w:val="TextBody"/>
         <w:jc w:val="left"/>
         <w:rPr>
-          <w:color w:val="0000CC"/>
-        </w:rPr>
-      </w:pPr>
-      <w:r>
-        <w:rPr>
-          <w:noProof/>
-          <w:color w:val="0000CC"/>
-        </w:rPr>
-        <w:drawing>
-          <wp:inline distT="0" distB="0" distL="0" distR="0" wp14:anchorId="78220256" wp14:editId="51BDA49E">
-            <wp:extent cx="6326505" cy="4901565"/>
-            <wp:effectExtent l="0" t="0" r="0" b="0"/>
-            <wp:docPr id="4" name="Picture 4"/>
-            <wp:cNvGraphicFramePr>
-              <a:graphicFrameLocks xmlns:a="http://schemas.openxmlformats.org/drawingml/2006/main" noChangeAspect="1"/>
-            </wp:cNvGraphicFramePr>
-            <a:graphic xmlns:a="http://schemas.openxmlformats.org/drawingml/2006/main">
-              <a:graphicData uri="http://schemas.openxmlformats.org/drawingml/2006/picture">
-                <pic:pic xmlns:pic="http://schemas.openxmlformats.org/drawingml/2006/picture">
-                  <pic:nvPicPr>
-                    <pic:cNvPr id="0" name="Picture 2"/>
-                    <pic:cNvPicPr>
-                      <a:picLocks noChangeAspect="1" noChangeArrowheads="1"/>
-                    </pic:cNvPicPr>
-                  </pic:nvPicPr>
-                  <pic:blipFill>
-                    <a:blip r:embed="rId15" cstate="print">
-                      <a:extLst>
-                        <a:ext uri="{28A0092B-C50C-407E-A947-70E740481C1C}">
-                          <a14:useLocalDpi xmlns:a14="http://schemas.microsoft.com/office/drawing/2010/main" val="0"/>
-                        </a:ext>
-                      </a:extLst>
-                    </a:blip>
-                    <a:srcRect/>
-                    <a:stretch>
-                      <a:fillRect/>
-                    </a:stretch>
-                  </pic:blipFill>
-                  <pic:spPr bwMode="auto">
-                    <a:xfrm>
-                      <a:off x="0" y="0"/>
-                      <a:ext cx="6326505" cy="4901565"/>
-                    </a:xfrm>
-                    <a:prstGeom prst="rect">
-                      <a:avLst/>
-                    </a:prstGeom>
-                    <a:noFill/>
-                    <a:ln>
-                      <a:noFill/>
-                    </a:ln>
-                  </pic:spPr>
-                </pic:pic>
-              </a:graphicData>
-            </a:graphic>
-          </wp:inline>
-        </w:drawing>
-      </w:r>
-    </w:p>
-    <w:p>
-      <w:pPr>
-        <w:pStyle w:val="TextBody"/>
-        <w:jc w:val="left"/>
-      </w:pPr>
-      <w:r>
-        <w:t xml:space="preserve">This sequence diagram is showing </w:t>
-      </w:r>
-      <w:r>
-        <w:t xml:space="preserve">loading of data of basic foods and recipes into a </w:t>
-      </w:r>
-      <w:proofErr w:type="spellStart"/>
-      <w:r>
-        <w:t>DietModel</w:t>
-      </w:r>
-      <w:proofErr w:type="spellEnd"/>
-      <w:r>
-        <w:t xml:space="preserve">. </w:t>
-      </w:r>
-      <w:proofErr w:type="spellStart"/>
-      <w:r>
-        <w:t>DietModel</w:t>
-      </w:r>
-      <w:proofErr w:type="spellEnd"/>
-      <w:r>
-        <w:t xml:space="preserve"> class calls the </w:t>
-      </w:r>
-      <w:proofErr w:type="spellStart"/>
-      <w:r>
-        <w:t>getFoods</w:t>
-      </w:r>
-      <w:proofErr w:type="spellEnd"/>
-      <w:r>
-        <w:t xml:space="preserve"> method from the Food abstract class which returns an </w:t>
-      </w:r>
-      <w:proofErr w:type="spellStart"/>
-      <w:r>
-        <w:t>arraylist</w:t>
-      </w:r>
-      <w:proofErr w:type="spellEnd"/>
-      <w:r>
-        <w:t xml:space="preserve"> of Foods (basic foods and recipes combined). That method before returning an </w:t>
-      </w:r>
-      <w:proofErr w:type="spellStart"/>
-      <w:r>
-        <w:t>arraylist</w:t>
-      </w:r>
-      <w:proofErr w:type="spellEnd"/>
-      <w:r>
-        <w:t xml:space="preserve"> first loads all of the basic foods with the </w:t>
-      </w:r>
-      <w:proofErr w:type="spellStart"/>
-      <w:proofErr w:type="gramStart"/>
-      <w:r>
-        <w:t>getBasicFood</w:t>
-      </w:r>
-      <w:proofErr w:type="spellEnd"/>
-      <w:r>
-        <w:t>(</w:t>
-      </w:r>
-      <w:proofErr w:type="gramEnd"/>
-      <w:r>
-        <w:t xml:space="preserve">) method into an </w:t>
-      </w:r>
-      <w:proofErr w:type="spellStart"/>
-      <w:r>
-        <w:t>arraylist</w:t>
-      </w:r>
-      <w:proofErr w:type="spellEnd"/>
-      <w:r>
-        <w:t xml:space="preserve">, and then the </w:t>
-      </w:r>
-      <w:proofErr w:type="spellStart"/>
-      <w:r>
-        <w:t>getRecipe</w:t>
-      </w:r>
-      <w:proofErr w:type="spellEnd"/>
-      <w:r>
-        <w:t xml:space="preserve">() method of the Recipe class gets all the recipes and calls the </w:t>
-      </w:r>
-      <w:proofErr w:type="spellStart"/>
-      <w:r>
-        <w:t>CalculateRecipeInfo</w:t>
-      </w:r>
-      <w:proofErr w:type="spellEnd"/>
-      <w:r>
-        <w:t xml:space="preserve">(String, double) method which gets all of the names and amounts of basic foods in the recipe and calculates recipe calories, proteins, carbs and fats. The </w:t>
-      </w:r>
-      <w:proofErr w:type="spellStart"/>
-      <w:r>
-        <w:t>getRecipe</w:t>
-      </w:r>
-      <w:proofErr w:type="spellEnd"/>
-      <w:r>
-        <w:t xml:space="preserve"> then stores the recipe into an </w:t>
-      </w:r>
-      <w:proofErr w:type="spellStart"/>
-      <w:r>
-        <w:t>ArrayList</w:t>
-      </w:r>
-      <w:proofErr w:type="spellEnd"/>
-      <w:r>
-        <w:t xml:space="preserve"> in the format like the basic food has.</w:t>
-      </w:r>
-    </w:p>
-    <w:p>
-      <w:pPr>
-        <w:pStyle w:val="Heading2"/>
-        <w:rPr>
-          <w:b/>
-          <w:bCs/>
-          <w:iCs w:val="0"/>
-          <w:color w:val="0000CC"/>
-        </w:rPr>
-      </w:pPr>
-      <w:r>
-        <w:rPr>
-          <w:b/>
-          <w:bCs/>
-          <w:iCs w:val="0"/>
-          <w:color w:val="0000CC"/>
-        </w:rPr>
-        <w:lastRenderedPageBreak/>
-        <w:t xml:space="preserve">Sequence Diagram </w:t>
-      </w:r>
-      <w:r>
-        <w:rPr>
-          <w:b/>
-          <w:bCs/>
-          <w:iCs w:val="0"/>
-          <w:color w:val="0000CC"/>
-        </w:rPr>
-        <w:t>5</w:t>
-      </w:r>
-      <w:r>
-        <w:rPr>
-          <w:b/>
-          <w:bCs/>
-          <w:iCs w:val="0"/>
-          <w:color w:val="0000CC"/>
-        </w:rPr>
-        <w:t xml:space="preserve">: </w:t>
-      </w:r>
-      <w:r>
-        <w:rPr>
-          <w:b/>
-          <w:bCs/>
-          <w:iCs w:val="0"/>
-          <w:color w:val="0000CC"/>
-        </w:rPr>
-        <w:t>add 1 serving of pizza and 2 servings of PB+J to the log entry</w:t>
-      </w:r>
-    </w:p>
-    <w:p>
-      <w:pPr>
-        <w:pStyle w:val="TextBody"/>
-        <w:jc w:val="left"/>
-        <w:rPr>
-          <w:color w:val="0000CC"/>
-        </w:rPr>
-      </w:pPr>
-      <w:r>
-        <w:rPr>
-          <w:noProof/>
-          <w:color w:val="0000CC"/>
-        </w:rPr>
-        <w:drawing>
-          <wp:inline distT="0" distB="0" distL="0" distR="0" wp14:anchorId="210A6CEF" wp14:editId="5840909A">
-            <wp:extent cx="6326505" cy="6900545"/>
-            <wp:effectExtent l="0" t="0" r="0" b="0"/>
-            <wp:docPr id="7" name="Picture 7"/>
-            <wp:cNvGraphicFramePr>
-              <a:graphicFrameLocks xmlns:a="http://schemas.openxmlformats.org/drawingml/2006/main" noChangeAspect="1"/>
-            </wp:cNvGraphicFramePr>
-            <a:graphic xmlns:a="http://schemas.openxmlformats.org/drawingml/2006/main">
-              <a:graphicData uri="http://schemas.openxmlformats.org/drawingml/2006/picture">
-                <pic:pic xmlns:pic="http://schemas.openxmlformats.org/drawingml/2006/picture">
-                  <pic:nvPicPr>
-                    <pic:cNvPr id="0" name="Picture 3"/>
-                    <pic:cNvPicPr>
-                      <a:picLocks noChangeAspect="1" noChangeArrowheads="1"/>
-                    </pic:cNvPicPr>
-                  </pic:nvPicPr>
-                  <pic:blipFill>
-                    <a:blip r:embed="rId16">
-                      <a:extLst>
-                        <a:ext uri="{28A0092B-C50C-407E-A947-70E740481C1C}">
-                          <a14:useLocalDpi xmlns:a14="http://schemas.microsoft.com/office/drawing/2010/main" val="0"/>
-                        </a:ext>
-                      </a:extLst>
-                    </a:blip>
-                    <a:srcRect/>
-                    <a:stretch>
-                      <a:fillRect/>
-                    </a:stretch>
-                  </pic:blipFill>
-                  <pic:spPr bwMode="auto">
-                    <a:xfrm>
-                      <a:off x="0" y="0"/>
-                      <a:ext cx="6326505" cy="6900545"/>
-                    </a:xfrm>
-                    <a:prstGeom prst="rect">
-                      <a:avLst/>
-                    </a:prstGeom>
-                    <a:noFill/>
-                    <a:ln>
-                      <a:noFill/>
-                    </a:ln>
-                  </pic:spPr>
-                </pic:pic>
-              </a:graphicData>
-            </a:graphic>
-          </wp:inline>
-        </w:drawing>
-      </w:r>
-    </w:p>
-    <w:p>
-      <w:pPr>
-        <w:pStyle w:val="TextBody"/>
-        <w:jc w:val="left"/>
-      </w:pPr>
-      <w:r>
-        <w:t>This sequence diagram shows adding 1 basic food and 2 recipes to a log. Since both basic foods and recipes are in the same format, they are stored in the log the same way, as a comma-separated String with the date at the end, and the name of the food with the information needed.</w:t>
-      </w:r>
-    </w:p>
-    <w:p>
-      <w:pPr>
-        <w:pStyle w:val="Heading2"/>
-        <w:rPr>
-          <w:b/>
-          <w:bCs/>
-          <w:iCs w:val="0"/>
-          <w:color w:val="0000CC"/>
-        </w:rPr>
-      </w:pPr>
-      <w:r>
-        <w:rPr>
-          <w:b/>
-          <w:bCs/>
-          <w:iCs w:val="0"/>
-          <w:color w:val="0000CC"/>
-        </w:rPr>
-        <w:lastRenderedPageBreak/>
-        <w:t xml:space="preserve">Sequence Diagram </w:t>
-      </w:r>
-      <w:r>
-        <w:rPr>
-          <w:b/>
-          <w:bCs/>
-          <w:iCs w:val="0"/>
-          <w:color w:val="0000CC"/>
-        </w:rPr>
-        <w:t>6</w:t>
-      </w:r>
-      <w:r>
-        <w:rPr>
-          <w:b/>
-          <w:bCs/>
-          <w:iCs w:val="0"/>
-          <w:color w:val="0000CC"/>
-        </w:rPr>
-        <w:t xml:space="preserve">: </w:t>
-      </w:r>
-      <w:r>
-        <w:rPr>
-          <w:b/>
-          <w:bCs/>
-          <w:iCs w:val="0"/>
-          <w:color w:val="0000CC"/>
-        </w:rPr>
-        <w:t>compute the total number of calories for the current date</w:t>
-      </w:r>
-    </w:p>
-    <w:p>
-      <w:pPr>
-        <w:pStyle w:val="TextBody"/>
-        <w:jc w:val="left"/>
-        <w:rPr>
-          <w:color w:val="0000CC"/>
-        </w:rPr>
-      </w:pPr>
-      <w:r>
-        <w:rPr>
-          <w:noProof/>
-          <w:color w:val="0000CC"/>
-        </w:rPr>
-        <w:drawing>
-          <wp:inline distT="0" distB="0" distL="0" distR="0" wp14:anchorId="18C96B03" wp14:editId="021B15C1">
-            <wp:extent cx="6324600" cy="5086350"/>
-            <wp:effectExtent l="0" t="0" r="0" b="0"/>
-            <wp:docPr id="9" name="Picture 9"/>
-            <wp:cNvGraphicFramePr>
-              <a:graphicFrameLocks xmlns:a="http://schemas.openxmlformats.org/drawingml/2006/main" noChangeAspect="1"/>
-            </wp:cNvGraphicFramePr>
-            <a:graphic xmlns:a="http://schemas.openxmlformats.org/drawingml/2006/main">
-              <a:graphicData uri="http://schemas.openxmlformats.org/drawingml/2006/picture">
-                <pic:pic xmlns:pic="http://schemas.openxmlformats.org/drawingml/2006/picture">
-                  <pic:nvPicPr>
-                    <pic:cNvPr id="0" name="Picture 11"/>
-                    <pic:cNvPicPr>
-                      <a:picLocks noChangeAspect="1" noChangeArrowheads="1"/>
-                    </pic:cNvPicPr>
-                  </pic:nvPicPr>
-                  <pic:blipFill>
-                    <a:blip r:embed="rId14" cstate="print">
-                      <a:extLst>
-                        <a:ext uri="{28A0092B-C50C-407E-A947-70E740481C1C}">
-                          <a14:useLocalDpi xmlns:a14="http://schemas.microsoft.com/office/drawing/2010/main" val="0"/>
-                        </a:ext>
-                      </a:extLst>
-                    </a:blip>
-                    <a:srcRect/>
-                    <a:stretch>
-                      <a:fillRect/>
-                    </a:stretch>
-                  </pic:blipFill>
-                  <pic:spPr bwMode="auto">
-                    <a:xfrm>
-                      <a:off x="0" y="0"/>
-                      <a:ext cx="6324600" cy="5086350"/>
-                    </a:xfrm>
-                    <a:prstGeom prst="rect">
-                      <a:avLst/>
-                    </a:prstGeom>
-                    <a:noFill/>
-                    <a:ln>
-                      <a:noFill/>
-                    </a:ln>
-                  </pic:spPr>
-                </pic:pic>
-              </a:graphicData>
-            </a:graphic>
-          </wp:inline>
-        </w:drawing>
-      </w:r>
-    </w:p>
-    <w:p>
-      <w:pPr>
-        <w:pStyle w:val="TextBody"/>
-        <w:jc w:val="left"/>
-      </w:pPr>
-      <w:r>
-        <w:t xml:space="preserve">This sequence diagram </w:t>
-      </w:r>
-      <w:r>
-        <w:t>is the same as Sequence diagram 3. Because both basic foods and recipes are store in the log at the same format, the diagram for calculating the total number of calories for a specific date is not changed. It will only now have both recipes and basic foods in the log and calculate both of those in the daily intake.</w:t>
-      </w:r>
-    </w:p>
-    <w:p>
-      <w:pPr>
-        <w:pStyle w:val="TextBody"/>
-        <w:jc w:val="left"/>
-        <w:rPr>
           <w:i/>
-        </w:rPr>
-      </w:pPr>
-    </w:p>
-    <w:p>
-      <w:pPr>
-        <w:pStyle w:val="TextBody"/>
-        <w:jc w:val="left"/>
-        <w:rPr>
-          <w:i/>
           <w:color w:val="0000CC"/>
         </w:rPr>
       </w:pPr>
@@ -2042,8 +1586,8 @@
       </w:pPr>
     </w:p>
     <w:sectPr>
-      <w:headerReference w:type="default" r:id="rId17"/>
-      <w:footerReference w:type="default" r:id="rId18"/>
+      <w:headerReference w:type="default" r:id="rId15"/>
+      <w:footerReference w:type="default" r:id="rId16"/>
       <w:pgSz w:w="12240" w:h="15840"/>
       <w:pgMar w:top="1134" w:right="1134" w:bottom="1134" w:left="1134" w:header="720" w:footer="720" w:gutter="0"/>
       <w:cols w:space="720"/>
@@ -2107,7 +1651,7 @@
       <w:rPr>
         <w:noProof/>
       </w:rPr>
-      <w:t>2024-03-23</w:t>
+      <w:t>2024-03-20</w:t>
     </w:r>
     <w:r>
       <w:fldChar w:fldCharType="end"/>

</xml_diff>